<commit_message>
Added printing of chip information.
</commit_message>
<xml_diff>
--- a/ECE 406 _ To-Do List and Log.docx
+++ b/ECE 406 _ To-Do List and Log.docx
@@ -1449,6 +1449,9 @@
         </w:numPr>
       </w:pPr>
       <w:r>
+        <w:rPr>
+          <w:noProof/>
+        </w:rPr>
         <w:drawing>
           <wp:inline distT="0" distB="0" distL="0" distR="0" wp14:anchorId="637AA39B" wp14:editId="784AFCAB">
             <wp:extent cx="5029200" cy="734490"/>
@@ -1562,7 +1565,13 @@
         <w:t>9:15-</w:t>
       </w:r>
       <w:r>
-        <w:t>10:</w:t>
+        <w:t>1</w:t>
+      </w:r>
+      <w:r>
+        <w:t>1</w:t>
+      </w:r>
+      <w:r>
+        <w:t>:</w:t>
       </w:r>
       <w:bookmarkEnd w:id="11"/>
       <w:r>
@@ -1582,10 +1591,7 @@
         </w:numPr>
       </w:pPr>
       <w:r>
-        <w:t>Trying to understand how</w:t>
-      </w:r>
-      <w:r>
-        <w:t xml:space="preserve"> </w:t>
+        <w:t xml:space="preserve">Trying to understand how </w:t>
       </w:r>
       <w:r>
         <w:rPr>
@@ -1630,13 +1636,7 @@
           <w:rPr>
             <w:rStyle w:val="Hyperlink"/>
           </w:rPr>
-          <w:t>https://docs.espressif.com/projects/esp-idf/en/v5.3.1/esp32/api-guides/tools/idf-component-manager.htm</w:t>
-        </w:r>
-        <w:r>
-          <w:rPr>
-            <w:rStyle w:val="Hyperlink"/>
-          </w:rPr>
-          <w:t>l</w:t>
+          <w:t>https://docs.espressif.com/projects/esp-idf/en/v5.3.1/esp32/api-guides/tools/idf-component-manager.html</w:t>
         </w:r>
       </w:hyperlink>
     </w:p>
@@ -1730,6 +1730,42 @@
       </w:r>
       <w:r>
         <w:t xml:space="preserve"> up a GitHub repo.</w:t>
+      </w:r>
+    </w:p>
+    <w:p>
+      <w:pPr>
+        <w:pStyle w:val="ListParagraph"/>
+        <w:numPr>
+          <w:ilvl w:val="0"/>
+          <w:numId w:val="23"/>
+        </w:numPr>
+      </w:pPr>
+      <w:r>
+        <w:t>Set up GitHub repo.</w:t>
+      </w:r>
+    </w:p>
+    <w:p>
+      <w:pPr>
+        <w:pStyle w:val="ListParagraph"/>
+        <w:numPr>
+          <w:ilvl w:val="0"/>
+          <w:numId w:val="23"/>
+        </w:numPr>
+      </w:pPr>
+      <w:r>
+        <w:t>Got LED to work.</w:t>
+      </w:r>
+    </w:p>
+    <w:p>
+      <w:pPr>
+        <w:pStyle w:val="ListParagraph"/>
+        <w:numPr>
+          <w:ilvl w:val="0"/>
+          <w:numId w:val="23"/>
+        </w:numPr>
+      </w:pPr>
+      <w:r>
+        <w:t>Added hello world print info to custom project.</w:t>
       </w:r>
     </w:p>
     <w:sectPr>
@@ -5032,6 +5068,7 @@
   <w:style w:type="character" w:default="1" w:styleId="DefaultParagraphFont">
     <w:name w:val="Default Paragraph Font"/>
     <w:uiPriority w:val="1"/>
+    <w:semiHidden/>
     <w:unhideWhenUsed/>
   </w:style>
   <w:style w:type="table" w:default="1" w:styleId="TableNormal">

</xml_diff>